<commit_message>
moved report template from config to CLI argument.
</commit_message>
<xml_diff>
--- a/config/quiz.d/template.docx
+++ b/config/quiz.d/template.docx
@@ -656,7 +656,7 @@
         <w:pStyle w:val="Corpsdetexte"/>
         <w:numPr>
           <w:ilvl w:val="0"/>
-          <w:numId w:val="11"/>
+          <w:numId w:val="10"/>
         </w:numPr>
         <w:jc w:val="both"/>
         <w:rPr/>
@@ -834,7 +834,7 @@
         <w:pStyle w:val="Corpsdetexte"/>
         <w:numPr>
           <w:ilvl w:val="0"/>
-          <w:numId w:val="10"/>
+          <w:numId w:val="9"/>
         </w:numPr>
         <w:spacing w:before="0" w:after="0"/>
         <w:jc w:val="both"/>
@@ -850,7 +850,7 @@
         <w:pStyle w:val="Corpsdetexte"/>
         <w:numPr>
           <w:ilvl w:val="0"/>
-          <w:numId w:val="10"/>
+          <w:numId w:val="9"/>
         </w:numPr>
         <w:spacing w:before="0" w:after="0"/>
         <w:jc w:val="both"/>
@@ -866,7 +866,7 @@
         <w:pStyle w:val="Corpsdetexte"/>
         <w:numPr>
           <w:ilvl w:val="0"/>
-          <w:numId w:val="10"/>
+          <w:numId w:val="9"/>
         </w:numPr>
         <w:spacing w:before="0" w:after="0"/>
         <w:jc w:val="both"/>
@@ -882,7 +882,7 @@
         <w:pStyle w:val="Corpsdetexte"/>
         <w:numPr>
           <w:ilvl w:val="0"/>
-          <w:numId w:val="10"/>
+          <w:numId w:val="9"/>
         </w:numPr>
         <w:jc w:val="both"/>
         <w:rPr/>
@@ -976,7 +976,7 @@
         </w:tblBorders>
         <w:tblCellMar>
           <w:top w:w="55" w:type="dxa"/>
-          <w:left w:w="48" w:type="dxa"/>
+          <w:left w:w="47" w:type="dxa"/>
           <w:bottom w:w="55" w:type="dxa"/>
           <w:right w:w="55" w:type="dxa"/>
         </w:tblCellMar>
@@ -1510,7 +1510,7 @@
       </w:pPr>
       <w:r>
         <w:rPr/>
-        <w:t>{%- if elt[‘type’] == ‘paragraph’ %}</w:t>
+        <w:t>{%- if elt[‘type’] == ‘p’ %}</w:t>
       </w:r>
     </w:p>
     <w:p>
@@ -1532,7 +1532,7 @@
       </w:pPr>
       <w:r>
         <w:rPr/>
-        <w:t>{%- elif elt[‘type’] == ‘list’ %}</w:t>
+        <w:t>{%- elif elt[‘type’] == ‘li’ and elt[‘depth’] == 1 %}</w:t>
       </w:r>
     </w:p>
     <w:p>
@@ -1540,7 +1540,7 @@
         <w:pStyle w:val="Corpsdetexte"/>
         <w:numPr>
           <w:ilvl w:val="0"/>
-          <w:numId w:val="9"/>
+          <w:numId w:val="11"/>
         </w:numPr>
         <w:spacing w:before="0" w:after="0"/>
         <w:jc w:val="both"/>
@@ -1559,7 +1559,34 @@
       </w:pPr>
       <w:r>
         <w:rPr/>
-        <w:t>{%- endif%}</w:t>
+        <w:t>{%- elif elt[‘type’] == ‘li’ and elt[‘depth’] == 2 %}</w:t>
+      </w:r>
+    </w:p>
+    <w:p>
+      <w:pPr>
+        <w:pStyle w:val="Corpsdetexte"/>
+        <w:numPr>
+          <w:ilvl w:val="1"/>
+          <w:numId w:val="11"/>
+        </w:numPr>
+        <w:spacing w:before="0" w:after="0"/>
+        <w:jc w:val="both"/>
+        <w:rPr/>
+      </w:pPr>
+      <w:r>
+        <w:rPr/>
+        <w:t>{{ elt[‘content’] }}</w:t>
+      </w:r>
+    </w:p>
+    <w:p>
+      <w:pPr>
+        <w:pStyle w:val="Corpsdetexte"/>
+        <w:jc w:val="both"/>
+        <w:rPr/>
+      </w:pPr>
+      <w:r>
+        <w:rPr/>
+        <w:t>{%- endif %}</w:t>
       </w:r>
     </w:p>
     <w:p>
@@ -1632,7 +1659,7 @@
         </w:tblBorders>
         <w:tblCellMar>
           <w:top w:w="55" w:type="dxa"/>
-          <w:left w:w="49" w:type="dxa"/>
+          <w:left w:w="48" w:type="dxa"/>
           <w:bottom w:w="55" w:type="dxa"/>
           <w:right w:w="55" w:type="dxa"/>
         </w:tblCellMar>
@@ -1974,21 +2001,21 @@
         </w:tblBorders>
         <w:tblCellMar>
           <w:top w:w="55" w:type="dxa"/>
-          <w:left w:w="48" w:type="dxa"/>
+          <w:left w:w="47" w:type="dxa"/>
           <w:bottom w:w="55" w:type="dxa"/>
           <w:right w:w="55" w:type="dxa"/>
         </w:tblCellMar>
       </w:tblPr>
       <w:tblGrid>
-        <w:gridCol w:w="1036"/>
+        <w:gridCol w:w="1035"/>
         <w:gridCol w:w="1059"/>
-        <w:gridCol w:w="7550"/>
+        <w:gridCol w:w="7551"/>
       </w:tblGrid>
       <w:tr>
         <w:trPr/>
         <w:tc>
           <w:tcPr>
-            <w:tcW w:w="1036" w:type="dxa"/>
+            <w:tcW w:w="1035" w:type="dxa"/>
             <w:tcBorders>
               <w:top w:val="single" w:sz="2" w:space="0" w:color="000000"/>
               <w:left w:val="single" w:sz="2" w:space="0" w:color="000000"/>
@@ -2040,7 +2067,7 @@
         </w:tc>
         <w:tc>
           <w:tcPr>
-            <w:tcW w:w="7550" w:type="dxa"/>
+            <w:tcW w:w="7551" w:type="dxa"/>
             <w:tcBorders>
               <w:top w:val="single" w:sz="2" w:space="0" w:color="000000"/>
               <w:left w:val="single" w:sz="2" w:space="0" w:color="000000"/>
@@ -2127,7 +2154,7 @@
         <w:trPr/>
         <w:tc>
           <w:tcPr>
-            <w:tcW w:w="1036" w:type="dxa"/>
+            <w:tcW w:w="1035" w:type="dxa"/>
             <w:tcBorders>
               <w:top w:val="single" w:sz="2" w:space="0" w:color="000000"/>
               <w:left w:val="single" w:sz="2" w:space="0" w:color="000000"/>
@@ -2175,7 +2202,7 @@
         </w:tc>
         <w:tc>
           <w:tcPr>
-            <w:tcW w:w="7550" w:type="dxa"/>
+            <w:tcW w:w="7551" w:type="dxa"/>
             <w:tcBorders>
               <w:top w:val="single" w:sz="2" w:space="0" w:color="000000"/>
               <w:left w:val="single" w:sz="2" w:space="0" w:color="000000"/>
@@ -2385,6 +2412,7 @@
         <w:jc w:val="both"/>
         <w:rPr/>
       </w:pPr>
+      <w:bookmarkStart w:id="9" w:name="__DdeLink__323_3727201184"/>
       <w:r>
         <w:rPr/>
         <w:t>{%- if elt[‘type’] == ‘p’ %}</w:t>
@@ -2417,7 +2445,7 @@
         <w:pStyle w:val="Corpsdetexte"/>
         <w:numPr>
           <w:ilvl w:val="0"/>
-          <w:numId w:val="12"/>
+          <w:numId w:val="11"/>
         </w:numPr>
         <w:spacing w:before="0" w:after="0"/>
         <w:jc w:val="both"/>
@@ -2444,7 +2472,7 @@
         <w:pStyle w:val="Corpsdetexte"/>
         <w:numPr>
           <w:ilvl w:val="1"/>
-          <w:numId w:val="12"/>
+          <w:numId w:val="11"/>
         </w:numPr>
         <w:spacing w:before="0" w:after="0"/>
         <w:jc w:val="both"/>
@@ -2461,10 +2489,12 @@
         <w:jc w:val="both"/>
         <w:rPr/>
       </w:pPr>
+      <w:bookmarkStart w:id="10" w:name="__DdeLink__323_3727201184"/>
       <w:r>
         <w:rPr/>
         <w:t>{%- endif %}</w:t>
       </w:r>
+      <w:bookmarkEnd w:id="10"/>
     </w:p>
     <w:p>
       <w:pPr>
@@ -2502,7 +2532,7 @@
         </w:tblBorders>
         <w:tblCellMar>
           <w:top w:w="55" w:type="dxa"/>
-          <w:left w:w="51" w:type="dxa"/>
+          <w:left w:w="50" w:type="dxa"/>
           <w:bottom w:w="55" w:type="dxa"/>
           <w:right w:w="55" w:type="dxa"/>
         </w:tblCellMar>
@@ -2611,7 +2641,7 @@
         </w:tblBorders>
         <w:tblCellMar>
           <w:top w:w="55" w:type="dxa"/>
-          <w:left w:w="51" w:type="dxa"/>
+          <w:left w:w="50" w:type="dxa"/>
           <w:bottom w:w="55" w:type="dxa"/>
           <w:right w:w="55" w:type="dxa"/>
         </w:tblCellMar>
@@ -2901,7 +2931,7 @@
         </w:tblBorders>
         <w:tblCellMar>
           <w:top w:w="55" w:type="dxa"/>
-          <w:left w:w="51" w:type="dxa"/>
+          <w:left w:w="50" w:type="dxa"/>
           <w:bottom w:w="55" w:type="dxa"/>
           <w:right w:w="55" w:type="dxa"/>
         </w:tblCellMar>
@@ -2986,7 +3016,7 @@
         </w:tblBorders>
         <w:tblCellMar>
           <w:top w:w="55" w:type="dxa"/>
-          <w:left w:w="51" w:type="dxa"/>
+          <w:left w:w="50" w:type="dxa"/>
           <w:bottom w:w="55" w:type="dxa"/>
           <w:right w:w="55" w:type="dxa"/>
         </w:tblCellMar>
@@ -4489,152 +4519,6 @@
       </w:rPr>
     </w:lvl>
   </w:abstractNum>
-  <w:abstractNum w:abstractNumId="12">
-    <w:lvl w:ilvl="0">
-      <w:start w:val="1"/>
-      <w:numFmt w:val="bullet"/>
-      <w:lvlText w:val=""/>
-      <w:lvlJc w:val="left"/>
-      <w:pPr>
-        <w:tabs>
-          <w:tab w:val="num" w:pos="720"/>
-        </w:tabs>
-        <w:ind w:left="720" w:hanging="360"/>
-      </w:pPr>
-      <w:rPr>
-        <w:rFonts w:ascii="Symbol" w:hAnsi="Symbol" w:cs="Symbol" w:hint="default"/>
-        <w:rFonts w:cs="OpenSymbol"/>
-      </w:rPr>
-    </w:lvl>
-    <w:lvl w:ilvl="1">
-      <w:start w:val="1"/>
-      <w:numFmt w:val="bullet"/>
-      <w:lvlText w:val="◦"/>
-      <w:lvlJc w:val="left"/>
-      <w:pPr>
-        <w:tabs>
-          <w:tab w:val="num" w:pos="1080"/>
-        </w:tabs>
-        <w:ind w:left="1080" w:hanging="360"/>
-      </w:pPr>
-      <w:rPr>
-        <w:rFonts w:ascii="OpenSymbol" w:hAnsi="OpenSymbol" w:cs="OpenSymbol" w:hint="default"/>
-        <w:rFonts w:cs="OpenSymbol"/>
-      </w:rPr>
-    </w:lvl>
-    <w:lvl w:ilvl="2">
-      <w:start w:val="1"/>
-      <w:numFmt w:val="bullet"/>
-      <w:lvlText w:val="▪"/>
-      <w:lvlJc w:val="left"/>
-      <w:pPr>
-        <w:tabs>
-          <w:tab w:val="num" w:pos="1440"/>
-        </w:tabs>
-        <w:ind w:left="1440" w:hanging="360"/>
-      </w:pPr>
-      <w:rPr>
-        <w:rFonts w:ascii="OpenSymbol" w:hAnsi="OpenSymbol" w:cs="OpenSymbol" w:hint="default"/>
-        <w:rFonts w:cs="OpenSymbol"/>
-      </w:rPr>
-    </w:lvl>
-    <w:lvl w:ilvl="3">
-      <w:start w:val="1"/>
-      <w:numFmt w:val="bullet"/>
-      <w:lvlText w:val=""/>
-      <w:lvlJc w:val="left"/>
-      <w:pPr>
-        <w:tabs>
-          <w:tab w:val="num" w:pos="1800"/>
-        </w:tabs>
-        <w:ind w:left="1800" w:hanging="360"/>
-      </w:pPr>
-      <w:rPr>
-        <w:rFonts w:ascii="Symbol" w:hAnsi="Symbol" w:cs="Symbol" w:hint="default"/>
-        <w:rFonts w:cs="OpenSymbol"/>
-      </w:rPr>
-    </w:lvl>
-    <w:lvl w:ilvl="4">
-      <w:start w:val="1"/>
-      <w:numFmt w:val="bullet"/>
-      <w:lvlText w:val="◦"/>
-      <w:lvlJc w:val="left"/>
-      <w:pPr>
-        <w:tabs>
-          <w:tab w:val="num" w:pos="2160"/>
-        </w:tabs>
-        <w:ind w:left="2160" w:hanging="360"/>
-      </w:pPr>
-      <w:rPr>
-        <w:rFonts w:ascii="OpenSymbol" w:hAnsi="OpenSymbol" w:cs="OpenSymbol" w:hint="default"/>
-        <w:rFonts w:cs="OpenSymbol"/>
-      </w:rPr>
-    </w:lvl>
-    <w:lvl w:ilvl="5">
-      <w:start w:val="1"/>
-      <w:numFmt w:val="bullet"/>
-      <w:lvlText w:val="▪"/>
-      <w:lvlJc w:val="left"/>
-      <w:pPr>
-        <w:tabs>
-          <w:tab w:val="num" w:pos="2520"/>
-        </w:tabs>
-        <w:ind w:left="2520" w:hanging="360"/>
-      </w:pPr>
-      <w:rPr>
-        <w:rFonts w:ascii="OpenSymbol" w:hAnsi="OpenSymbol" w:cs="OpenSymbol" w:hint="default"/>
-        <w:rFonts w:cs="OpenSymbol"/>
-      </w:rPr>
-    </w:lvl>
-    <w:lvl w:ilvl="6">
-      <w:start w:val="1"/>
-      <w:numFmt w:val="bullet"/>
-      <w:lvlText w:val=""/>
-      <w:lvlJc w:val="left"/>
-      <w:pPr>
-        <w:tabs>
-          <w:tab w:val="num" w:pos="2880"/>
-        </w:tabs>
-        <w:ind w:left="2880" w:hanging="360"/>
-      </w:pPr>
-      <w:rPr>
-        <w:rFonts w:ascii="Symbol" w:hAnsi="Symbol" w:cs="Symbol" w:hint="default"/>
-        <w:rFonts w:cs="OpenSymbol"/>
-      </w:rPr>
-    </w:lvl>
-    <w:lvl w:ilvl="7">
-      <w:start w:val="1"/>
-      <w:numFmt w:val="bullet"/>
-      <w:lvlText w:val="◦"/>
-      <w:lvlJc w:val="left"/>
-      <w:pPr>
-        <w:tabs>
-          <w:tab w:val="num" w:pos="3240"/>
-        </w:tabs>
-        <w:ind w:left="3240" w:hanging="360"/>
-      </w:pPr>
-      <w:rPr>
-        <w:rFonts w:ascii="OpenSymbol" w:hAnsi="OpenSymbol" w:cs="OpenSymbol" w:hint="default"/>
-        <w:rFonts w:cs="OpenSymbol"/>
-      </w:rPr>
-    </w:lvl>
-    <w:lvl w:ilvl="8">
-      <w:start w:val="1"/>
-      <w:numFmt w:val="bullet"/>
-      <w:lvlText w:val="▪"/>
-      <w:lvlJc w:val="left"/>
-      <w:pPr>
-        <w:tabs>
-          <w:tab w:val="num" w:pos="3600"/>
-        </w:tabs>
-        <w:ind w:left="3600" w:hanging="360"/>
-      </w:pPr>
-      <w:rPr>
-        <w:rFonts w:ascii="OpenSymbol" w:hAnsi="OpenSymbol" w:cs="OpenSymbol" w:hint="default"/>
-        <w:rFonts w:cs="OpenSymbol"/>
-      </w:rPr>
-    </w:lvl>
-  </w:abstractNum>
   <w:num w:numId="1">
     <w:abstractNumId w:val="1"/>
   </w:num>
@@ -4668,9 +4552,6 @@
   <w:num w:numId="11">
     <w:abstractNumId w:val="11"/>
   </w:num>
-  <w:num w:numId="12">
-    <w:abstractNumId w:val="12"/>
-  </w:num>
 </w:numbering>
 </file>
 
@@ -7063,6 +6944,510 @@
       <w:rFonts w:cs="OpenSymbol"/>
     </w:rPr>
   </w:style>
+  <w:style w:type="character" w:styleId="ListLabel325">
+    <w:name w:val="ListLabel 325"/>
+    <w:qFormat/>
+    <w:rPr>
+      <w:rFonts w:cs="OpenSymbol"/>
+    </w:rPr>
+  </w:style>
+  <w:style w:type="character" w:styleId="ListLabel326">
+    <w:name w:val="ListLabel 326"/>
+    <w:qFormat/>
+    <w:rPr>
+      <w:rFonts w:cs="OpenSymbol"/>
+    </w:rPr>
+  </w:style>
+  <w:style w:type="character" w:styleId="ListLabel327">
+    <w:name w:val="ListLabel 327"/>
+    <w:qFormat/>
+    <w:rPr>
+      <w:rFonts w:cs="OpenSymbol"/>
+    </w:rPr>
+  </w:style>
+  <w:style w:type="character" w:styleId="ListLabel328">
+    <w:name w:val="ListLabel 328"/>
+    <w:qFormat/>
+    <w:rPr>
+      <w:rFonts w:cs="OpenSymbol"/>
+    </w:rPr>
+  </w:style>
+  <w:style w:type="character" w:styleId="ListLabel329">
+    <w:name w:val="ListLabel 329"/>
+    <w:qFormat/>
+    <w:rPr>
+      <w:rFonts w:cs="OpenSymbol"/>
+    </w:rPr>
+  </w:style>
+  <w:style w:type="character" w:styleId="ListLabel330">
+    <w:name w:val="ListLabel 330"/>
+    <w:qFormat/>
+    <w:rPr>
+      <w:rFonts w:cs="OpenSymbol"/>
+    </w:rPr>
+  </w:style>
+  <w:style w:type="character" w:styleId="ListLabel331">
+    <w:name w:val="ListLabel 331"/>
+    <w:qFormat/>
+    <w:rPr>
+      <w:rFonts w:cs="OpenSymbol"/>
+    </w:rPr>
+  </w:style>
+  <w:style w:type="character" w:styleId="ListLabel332">
+    <w:name w:val="ListLabel 332"/>
+    <w:qFormat/>
+    <w:rPr>
+      <w:rFonts w:cs="OpenSymbol"/>
+    </w:rPr>
+  </w:style>
+  <w:style w:type="character" w:styleId="ListLabel333">
+    <w:name w:val="ListLabel 333"/>
+    <w:qFormat/>
+    <w:rPr>
+      <w:rFonts w:cs="OpenSymbol"/>
+    </w:rPr>
+  </w:style>
+  <w:style w:type="character" w:styleId="ListLabel334">
+    <w:name w:val="ListLabel 334"/>
+    <w:qFormat/>
+    <w:rPr>
+      <w:rFonts w:cs="OpenSymbol"/>
+    </w:rPr>
+  </w:style>
+  <w:style w:type="character" w:styleId="ListLabel335">
+    <w:name w:val="ListLabel 335"/>
+    <w:qFormat/>
+    <w:rPr>
+      <w:rFonts w:cs="OpenSymbol"/>
+    </w:rPr>
+  </w:style>
+  <w:style w:type="character" w:styleId="ListLabel336">
+    <w:name w:val="ListLabel 336"/>
+    <w:qFormat/>
+    <w:rPr>
+      <w:rFonts w:cs="OpenSymbol"/>
+    </w:rPr>
+  </w:style>
+  <w:style w:type="character" w:styleId="ListLabel337">
+    <w:name w:val="ListLabel 337"/>
+    <w:qFormat/>
+    <w:rPr>
+      <w:rFonts w:cs="OpenSymbol"/>
+    </w:rPr>
+  </w:style>
+  <w:style w:type="character" w:styleId="ListLabel338">
+    <w:name w:val="ListLabel 338"/>
+    <w:qFormat/>
+    <w:rPr>
+      <w:rFonts w:cs="OpenSymbol"/>
+    </w:rPr>
+  </w:style>
+  <w:style w:type="character" w:styleId="ListLabel339">
+    <w:name w:val="ListLabel 339"/>
+    <w:qFormat/>
+    <w:rPr>
+      <w:rFonts w:cs="OpenSymbol"/>
+    </w:rPr>
+  </w:style>
+  <w:style w:type="character" w:styleId="ListLabel340">
+    <w:name w:val="ListLabel 340"/>
+    <w:qFormat/>
+    <w:rPr>
+      <w:rFonts w:cs="OpenSymbol"/>
+    </w:rPr>
+  </w:style>
+  <w:style w:type="character" w:styleId="ListLabel341">
+    <w:name w:val="ListLabel 341"/>
+    <w:qFormat/>
+    <w:rPr>
+      <w:rFonts w:cs="OpenSymbol"/>
+    </w:rPr>
+  </w:style>
+  <w:style w:type="character" w:styleId="ListLabel342">
+    <w:name w:val="ListLabel 342"/>
+    <w:qFormat/>
+    <w:rPr>
+      <w:rFonts w:cs="OpenSymbol"/>
+    </w:rPr>
+  </w:style>
+  <w:style w:type="character" w:styleId="ListLabel343">
+    <w:name w:val="ListLabel 343"/>
+    <w:qFormat/>
+    <w:rPr>
+      <w:rFonts w:cs="OpenSymbol"/>
+    </w:rPr>
+  </w:style>
+  <w:style w:type="character" w:styleId="ListLabel344">
+    <w:name w:val="ListLabel 344"/>
+    <w:qFormat/>
+    <w:rPr>
+      <w:rFonts w:cs="OpenSymbol"/>
+    </w:rPr>
+  </w:style>
+  <w:style w:type="character" w:styleId="ListLabel345">
+    <w:name w:val="ListLabel 345"/>
+    <w:qFormat/>
+    <w:rPr>
+      <w:rFonts w:cs="OpenSymbol"/>
+    </w:rPr>
+  </w:style>
+  <w:style w:type="character" w:styleId="ListLabel346">
+    <w:name w:val="ListLabel 346"/>
+    <w:qFormat/>
+    <w:rPr>
+      <w:rFonts w:cs="OpenSymbol"/>
+    </w:rPr>
+  </w:style>
+  <w:style w:type="character" w:styleId="ListLabel347">
+    <w:name w:val="ListLabel 347"/>
+    <w:qFormat/>
+    <w:rPr>
+      <w:rFonts w:cs="OpenSymbol"/>
+    </w:rPr>
+  </w:style>
+  <w:style w:type="character" w:styleId="ListLabel348">
+    <w:name w:val="ListLabel 348"/>
+    <w:qFormat/>
+    <w:rPr>
+      <w:rFonts w:cs="OpenSymbol"/>
+    </w:rPr>
+  </w:style>
+  <w:style w:type="character" w:styleId="ListLabel349">
+    <w:name w:val="ListLabel 349"/>
+    <w:qFormat/>
+    <w:rPr>
+      <w:rFonts w:cs="OpenSymbol"/>
+    </w:rPr>
+  </w:style>
+  <w:style w:type="character" w:styleId="ListLabel350">
+    <w:name w:val="ListLabel 350"/>
+    <w:qFormat/>
+    <w:rPr>
+      <w:rFonts w:cs="OpenSymbol"/>
+    </w:rPr>
+  </w:style>
+  <w:style w:type="character" w:styleId="ListLabel351">
+    <w:name w:val="ListLabel 351"/>
+    <w:qFormat/>
+    <w:rPr>
+      <w:rFonts w:cs="OpenSymbol"/>
+    </w:rPr>
+  </w:style>
+  <w:style w:type="character" w:styleId="ListLabel352">
+    <w:name w:val="ListLabel 352"/>
+    <w:qFormat/>
+    <w:rPr>
+      <w:rFonts w:cs="OpenSymbol"/>
+    </w:rPr>
+  </w:style>
+  <w:style w:type="character" w:styleId="ListLabel353">
+    <w:name w:val="ListLabel 353"/>
+    <w:qFormat/>
+    <w:rPr>
+      <w:rFonts w:cs="OpenSymbol"/>
+    </w:rPr>
+  </w:style>
+  <w:style w:type="character" w:styleId="ListLabel354">
+    <w:name w:val="ListLabel 354"/>
+    <w:qFormat/>
+    <w:rPr>
+      <w:rFonts w:cs="OpenSymbol"/>
+    </w:rPr>
+  </w:style>
+  <w:style w:type="character" w:styleId="ListLabel355">
+    <w:name w:val="ListLabel 355"/>
+    <w:qFormat/>
+    <w:rPr>
+      <w:rFonts w:cs="OpenSymbol"/>
+    </w:rPr>
+  </w:style>
+  <w:style w:type="character" w:styleId="ListLabel356">
+    <w:name w:val="ListLabel 356"/>
+    <w:qFormat/>
+    <w:rPr>
+      <w:rFonts w:cs="OpenSymbol"/>
+    </w:rPr>
+  </w:style>
+  <w:style w:type="character" w:styleId="ListLabel357">
+    <w:name w:val="ListLabel 357"/>
+    <w:qFormat/>
+    <w:rPr>
+      <w:rFonts w:cs="OpenSymbol"/>
+    </w:rPr>
+  </w:style>
+  <w:style w:type="character" w:styleId="ListLabel358">
+    <w:name w:val="ListLabel 358"/>
+    <w:qFormat/>
+    <w:rPr>
+      <w:rFonts w:cs="OpenSymbol"/>
+    </w:rPr>
+  </w:style>
+  <w:style w:type="character" w:styleId="ListLabel359">
+    <w:name w:val="ListLabel 359"/>
+    <w:qFormat/>
+    <w:rPr>
+      <w:rFonts w:cs="OpenSymbol"/>
+    </w:rPr>
+  </w:style>
+  <w:style w:type="character" w:styleId="ListLabel360">
+    <w:name w:val="ListLabel 360"/>
+    <w:qFormat/>
+    <w:rPr>
+      <w:rFonts w:cs="OpenSymbol"/>
+    </w:rPr>
+  </w:style>
+  <w:style w:type="character" w:styleId="ListLabel361">
+    <w:name w:val="ListLabel 361"/>
+    <w:qFormat/>
+    <w:rPr>
+      <w:rFonts w:cs="OpenSymbol"/>
+    </w:rPr>
+  </w:style>
+  <w:style w:type="character" w:styleId="ListLabel362">
+    <w:name w:val="ListLabel 362"/>
+    <w:qFormat/>
+    <w:rPr>
+      <w:rFonts w:cs="OpenSymbol"/>
+    </w:rPr>
+  </w:style>
+  <w:style w:type="character" w:styleId="ListLabel363">
+    <w:name w:val="ListLabel 363"/>
+    <w:qFormat/>
+    <w:rPr>
+      <w:rFonts w:cs="OpenSymbol"/>
+    </w:rPr>
+  </w:style>
+  <w:style w:type="character" w:styleId="ListLabel364">
+    <w:name w:val="ListLabel 364"/>
+    <w:qFormat/>
+    <w:rPr>
+      <w:rFonts w:cs="OpenSymbol"/>
+    </w:rPr>
+  </w:style>
+  <w:style w:type="character" w:styleId="ListLabel365">
+    <w:name w:val="ListLabel 365"/>
+    <w:qFormat/>
+    <w:rPr>
+      <w:rFonts w:cs="OpenSymbol"/>
+    </w:rPr>
+  </w:style>
+  <w:style w:type="character" w:styleId="ListLabel366">
+    <w:name w:val="ListLabel 366"/>
+    <w:qFormat/>
+    <w:rPr>
+      <w:rFonts w:cs="OpenSymbol"/>
+    </w:rPr>
+  </w:style>
+  <w:style w:type="character" w:styleId="ListLabel367">
+    <w:name w:val="ListLabel 367"/>
+    <w:qFormat/>
+    <w:rPr>
+      <w:rFonts w:cs="OpenSymbol"/>
+    </w:rPr>
+  </w:style>
+  <w:style w:type="character" w:styleId="ListLabel368">
+    <w:name w:val="ListLabel 368"/>
+    <w:qFormat/>
+    <w:rPr>
+      <w:rFonts w:cs="OpenSymbol"/>
+    </w:rPr>
+  </w:style>
+  <w:style w:type="character" w:styleId="ListLabel369">
+    <w:name w:val="ListLabel 369"/>
+    <w:qFormat/>
+    <w:rPr>
+      <w:rFonts w:cs="OpenSymbol"/>
+    </w:rPr>
+  </w:style>
+  <w:style w:type="character" w:styleId="ListLabel370">
+    <w:name w:val="ListLabel 370"/>
+    <w:qFormat/>
+    <w:rPr>
+      <w:rFonts w:cs="OpenSymbol"/>
+    </w:rPr>
+  </w:style>
+  <w:style w:type="character" w:styleId="ListLabel371">
+    <w:name w:val="ListLabel 371"/>
+    <w:qFormat/>
+    <w:rPr>
+      <w:rFonts w:cs="OpenSymbol"/>
+    </w:rPr>
+  </w:style>
+  <w:style w:type="character" w:styleId="ListLabel372">
+    <w:name w:val="ListLabel 372"/>
+    <w:qFormat/>
+    <w:rPr>
+      <w:rFonts w:cs="OpenSymbol"/>
+    </w:rPr>
+  </w:style>
+  <w:style w:type="character" w:styleId="ListLabel373">
+    <w:name w:val="ListLabel 373"/>
+    <w:qFormat/>
+    <w:rPr>
+      <w:rFonts w:cs="OpenSymbol"/>
+    </w:rPr>
+  </w:style>
+  <w:style w:type="character" w:styleId="ListLabel374">
+    <w:name w:val="ListLabel 374"/>
+    <w:qFormat/>
+    <w:rPr>
+      <w:rFonts w:cs="OpenSymbol"/>
+    </w:rPr>
+  </w:style>
+  <w:style w:type="character" w:styleId="ListLabel375">
+    <w:name w:val="ListLabel 375"/>
+    <w:qFormat/>
+    <w:rPr>
+      <w:rFonts w:cs="OpenSymbol"/>
+    </w:rPr>
+  </w:style>
+  <w:style w:type="character" w:styleId="ListLabel376">
+    <w:name w:val="ListLabel 376"/>
+    <w:qFormat/>
+    <w:rPr>
+      <w:rFonts w:cs="OpenSymbol"/>
+    </w:rPr>
+  </w:style>
+  <w:style w:type="character" w:styleId="ListLabel377">
+    <w:name w:val="ListLabel 377"/>
+    <w:qFormat/>
+    <w:rPr>
+      <w:rFonts w:cs="OpenSymbol"/>
+    </w:rPr>
+  </w:style>
+  <w:style w:type="character" w:styleId="ListLabel378">
+    <w:name w:val="ListLabel 378"/>
+    <w:qFormat/>
+    <w:rPr>
+      <w:rFonts w:cs="OpenSymbol"/>
+    </w:rPr>
+  </w:style>
+  <w:style w:type="character" w:styleId="ListLabel379">
+    <w:name w:val="ListLabel 379"/>
+    <w:qFormat/>
+    <w:rPr>
+      <w:rFonts w:cs="OpenSymbol"/>
+    </w:rPr>
+  </w:style>
+  <w:style w:type="character" w:styleId="ListLabel380">
+    <w:name w:val="ListLabel 380"/>
+    <w:qFormat/>
+    <w:rPr>
+      <w:rFonts w:cs="OpenSymbol"/>
+    </w:rPr>
+  </w:style>
+  <w:style w:type="character" w:styleId="ListLabel381">
+    <w:name w:val="ListLabel 381"/>
+    <w:qFormat/>
+    <w:rPr>
+      <w:rFonts w:cs="OpenSymbol"/>
+    </w:rPr>
+  </w:style>
+  <w:style w:type="character" w:styleId="ListLabel382">
+    <w:name w:val="ListLabel 382"/>
+    <w:qFormat/>
+    <w:rPr>
+      <w:rFonts w:cs="OpenSymbol"/>
+    </w:rPr>
+  </w:style>
+  <w:style w:type="character" w:styleId="ListLabel383">
+    <w:name w:val="ListLabel 383"/>
+    <w:qFormat/>
+    <w:rPr>
+      <w:rFonts w:cs="OpenSymbol"/>
+    </w:rPr>
+  </w:style>
+  <w:style w:type="character" w:styleId="ListLabel384">
+    <w:name w:val="ListLabel 384"/>
+    <w:qFormat/>
+    <w:rPr>
+      <w:rFonts w:cs="OpenSymbol"/>
+    </w:rPr>
+  </w:style>
+  <w:style w:type="character" w:styleId="ListLabel385">
+    <w:name w:val="ListLabel 385"/>
+    <w:qFormat/>
+    <w:rPr>
+      <w:rFonts w:cs="OpenSymbol"/>
+    </w:rPr>
+  </w:style>
+  <w:style w:type="character" w:styleId="ListLabel386">
+    <w:name w:val="ListLabel 386"/>
+    <w:qFormat/>
+    <w:rPr>
+      <w:rFonts w:cs="OpenSymbol"/>
+    </w:rPr>
+  </w:style>
+  <w:style w:type="character" w:styleId="ListLabel387">
+    <w:name w:val="ListLabel 387"/>
+    <w:qFormat/>
+    <w:rPr>
+      <w:rFonts w:cs="OpenSymbol"/>
+    </w:rPr>
+  </w:style>
+  <w:style w:type="character" w:styleId="ListLabel388">
+    <w:name w:val="ListLabel 388"/>
+    <w:qFormat/>
+    <w:rPr>
+      <w:rFonts w:cs="OpenSymbol"/>
+    </w:rPr>
+  </w:style>
+  <w:style w:type="character" w:styleId="ListLabel389">
+    <w:name w:val="ListLabel 389"/>
+    <w:qFormat/>
+    <w:rPr>
+      <w:rFonts w:cs="OpenSymbol"/>
+    </w:rPr>
+  </w:style>
+  <w:style w:type="character" w:styleId="ListLabel390">
+    <w:name w:val="ListLabel 390"/>
+    <w:qFormat/>
+    <w:rPr>
+      <w:rFonts w:cs="OpenSymbol"/>
+    </w:rPr>
+  </w:style>
+  <w:style w:type="character" w:styleId="ListLabel391">
+    <w:name w:val="ListLabel 391"/>
+    <w:qFormat/>
+    <w:rPr>
+      <w:rFonts w:cs="OpenSymbol"/>
+    </w:rPr>
+  </w:style>
+  <w:style w:type="character" w:styleId="ListLabel392">
+    <w:name w:val="ListLabel 392"/>
+    <w:qFormat/>
+    <w:rPr>
+      <w:rFonts w:cs="OpenSymbol"/>
+    </w:rPr>
+  </w:style>
+  <w:style w:type="character" w:styleId="ListLabel393">
+    <w:name w:val="ListLabel 393"/>
+    <w:qFormat/>
+    <w:rPr>
+      <w:rFonts w:cs="OpenSymbol"/>
+    </w:rPr>
+  </w:style>
+  <w:style w:type="character" w:styleId="ListLabel394">
+    <w:name w:val="ListLabel 394"/>
+    <w:qFormat/>
+    <w:rPr>
+      <w:rFonts w:cs="OpenSymbol"/>
+    </w:rPr>
+  </w:style>
+  <w:style w:type="character" w:styleId="ListLabel395">
+    <w:name w:val="ListLabel 395"/>
+    <w:qFormat/>
+    <w:rPr>
+      <w:rFonts w:cs="OpenSymbol"/>
+    </w:rPr>
+  </w:style>
+  <w:style w:type="character" w:styleId="ListLabel396">
+    <w:name w:val="ListLabel 396"/>
+    <w:qFormat/>
+    <w:rPr>
+      <w:rFonts w:cs="OpenSymbol"/>
+    </w:rPr>
+  </w:style>
   <w:style w:type="paragraph" w:styleId="Titre">
     <w:name w:val="Titre"/>
     <w:basedOn w:val="Normal"/>

</xml_diff>